<commit_message>
adicionando novos docs de teste
</commit_message>
<xml_diff>
--- a/artefatos/CadastroDeUsuario(ADMI) - para casos de teste.docx
+++ b/artefatos/CadastroDeUsuario(ADMI) - para casos de teste.docx
@@ -51,7 +51,27 @@
                 <w:sz w:val="20"/>
                 <w:szCs w:val="24"/>
               </w:rPr>
-              <w:t xml:space="preserve"> - </w:t>
+              <w:t xml:space="preserve"> </w:t>
+            </w:r>
+            <w:r>
+              <w:rPr>
+                <w:rFonts w:ascii="Arial" w:hAnsi="Arial" w:cs="Arial"/>
+                <w:b/>
+                <w:bCs/>
+                <w:sz w:val="20"/>
+                <w:szCs w:val="24"/>
+              </w:rPr>
+              <w:t>–</w:t>
+            </w:r>
+            <w:r>
+              <w:rPr>
+                <w:rFonts w:ascii="Arial" w:hAnsi="Arial" w:cs="Arial"/>
+                <w:b/>
+                <w:bCs/>
+                <w:sz w:val="20"/>
+                <w:szCs w:val="24"/>
+              </w:rPr>
+              <w:t xml:space="preserve"> </w:t>
             </w:r>
             <w:proofErr w:type="spellStart"/>
             <w:r>
@@ -205,6 +225,8 @@
             </w:r>
           </w:p>
         </w:tc>
+        <w:bookmarkStart w:id="0" w:name="_GoBack"/>
+        <w:bookmarkEnd w:id="0"/>
       </w:tr>
     </w:tbl>
     <w:p>
@@ -731,7 +753,25 @@
           <w:sz w:val="24"/>
           <w:szCs w:val="24"/>
         </w:rPr>
-        <w:t xml:space="preserve">O ator devera esta </w:t>
+        <w:t>O ator devera está com acesso à internet e está acessando o link “</w:t>
+      </w:r>
+      <w:proofErr w:type="gramStart"/>
+      <w:r>
+        <w:rPr>
+          <w:rFonts w:ascii="Arial" w:hAnsi="Arial" w:cs="Arial"/>
+          <w:sz w:val="24"/>
+          <w:szCs w:val="24"/>
+        </w:rPr>
+        <w:t>https</w:t>
+      </w:r>
+      <w:proofErr w:type="gramEnd"/>
+      <w:r>
+        <w:rPr>
+          <w:rFonts w:ascii="Arial" w:hAnsi="Arial" w:cs="Arial"/>
+          <w:sz w:val="24"/>
+          <w:szCs w:val="24"/>
+        </w:rPr>
+        <w:t xml:space="preserve">://bitbucket.org/chapeudepalha/ouroboros “, para ter acesso a tela de </w:t>
       </w:r>
       <w:proofErr w:type="spellStart"/>
       <w:r>
@@ -740,7 +780,7 @@
           <w:sz w:val="24"/>
           <w:szCs w:val="24"/>
         </w:rPr>
-        <w:t>logado</w:t>
+        <w:t>login</w:t>
       </w:r>
       <w:proofErr w:type="spellEnd"/>
       <w:r>
@@ -749,41 +789,7 @@
           <w:sz w:val="24"/>
           <w:szCs w:val="24"/>
         </w:rPr>
-        <w:t xml:space="preserve"> no </w:t>
-      </w:r>
-      <w:r>
-        <w:rPr>
-          <w:rFonts w:ascii="Arial" w:hAnsi="Arial" w:cs="Arial"/>
-          <w:sz w:val="24"/>
-          <w:szCs w:val="24"/>
-        </w:rPr>
-        <w:t>usuário</w:t>
-      </w:r>
-      <w:r>
-        <w:rPr>
-          <w:rFonts w:ascii="Arial" w:hAnsi="Arial" w:cs="Arial"/>
-          <w:sz w:val="24"/>
-          <w:szCs w:val="24"/>
-        </w:rPr>
-        <w:t xml:space="preserve"> </w:t>
-      </w:r>
-      <w:proofErr w:type="spellStart"/>
-      <w:r>
-        <w:rPr>
-          <w:rFonts w:ascii="Arial" w:hAnsi="Arial" w:cs="Arial"/>
-          <w:sz w:val="24"/>
-          <w:szCs w:val="24"/>
-        </w:rPr>
-        <w:t>root</w:t>
-      </w:r>
-      <w:proofErr w:type="spellEnd"/>
-      <w:r>
-        <w:rPr>
-          <w:rFonts w:ascii="Arial" w:hAnsi="Arial" w:cs="Arial"/>
-          <w:sz w:val="24"/>
-          <w:szCs w:val="24"/>
-        </w:rPr>
-        <w:t xml:space="preserve"> para poder cadastra seus dados</w:t>
+        <w:t xml:space="preserve"> do sistema</w:t>
       </w:r>
       <w:r>
         <w:rPr>
@@ -978,26 +984,8 @@
           <w:sz w:val="24"/>
           <w:szCs w:val="24"/>
         </w:rPr>
-        <w:t xml:space="preserve"> /</w:t>
-      </w:r>
-      <w:proofErr w:type="gramStart"/>
-      <w:r>
-        <w:rPr>
-          <w:rFonts w:ascii="Arial" w:hAnsi="Arial" w:cs="Arial"/>
-          <w:sz w:val="24"/>
-          <w:szCs w:val="24"/>
-        </w:rPr>
-        <w:t xml:space="preserve"> </w:t>
-      </w:r>
-      <w:r>
-        <w:rPr>
-          <w:rFonts w:ascii="Arial" w:hAnsi="Arial" w:cs="Arial"/>
-          <w:sz w:val="24"/>
-          <w:szCs w:val="24"/>
-        </w:rPr>
         <w:t>)</w:t>
       </w:r>
-      <w:proofErr w:type="gramEnd"/>
     </w:p>
     <w:p>
       <w:pPr>
@@ -1307,7 +1295,6 @@
       <w:r>
         <w:rPr>
           <w:rFonts w:ascii="Arial" w:hAnsi="Arial" w:cs="Arial"/>
-          <w:color w:val="FF0000"/>
           <w:sz w:val="24"/>
           <w:szCs w:val="24"/>
         </w:rPr>
@@ -1432,6 +1419,32 @@
         </w:rPr>
         <w:t xml:space="preserve"> </w:t>
       </w:r>
+      <w:r>
+        <w:rPr>
+          <w:rFonts w:ascii="Arial" w:hAnsi="Arial" w:cs="Arial"/>
+          <w:sz w:val="24"/>
+          <w:szCs w:val="24"/>
+        </w:rPr>
+        <w:t>(</w:t>
+      </w:r>
+      <w:proofErr w:type="gramStart"/>
+      <w:r>
+        <w:rPr>
+          <w:rFonts w:ascii="Arial" w:hAnsi="Arial" w:cs="Arial"/>
+          <w:sz w:val="24"/>
+          <w:szCs w:val="24"/>
+        </w:rPr>
+        <w:t>usuário invalido</w:t>
+      </w:r>
+      <w:proofErr w:type="gramEnd"/>
+      <w:r>
+        <w:rPr>
+          <w:rFonts w:ascii="Arial" w:hAnsi="Arial" w:cs="Arial"/>
+          <w:sz w:val="24"/>
+          <w:szCs w:val="24"/>
+        </w:rPr>
+        <w:t xml:space="preserve"> / usuário já cadastrado) </w:t>
+      </w:r>
     </w:p>
     <w:p>
       <w:pPr>
@@ -1586,6 +1599,7 @@
           <w:sz w:val="24"/>
           <w:szCs w:val="24"/>
         </w:rPr>
+        <w:lastRenderedPageBreak/>
         <w:t>O Sistema emite uma mensagem informando que a operação foi executada;</w:t>
       </w:r>
       <w:r>
@@ -1602,36 +1616,80 @@
           <w:sz w:val="24"/>
           <w:szCs w:val="24"/>
         </w:rPr>
-        <w:t xml:space="preserve">sistema não exibe a </w:t>
-      </w:r>
-      <w:proofErr w:type="spellStart"/>
-      <w:r>
-        <w:rPr>
-          <w:rFonts w:ascii="Arial" w:hAnsi="Arial" w:cs="Arial"/>
-          <w:sz w:val="24"/>
-          <w:szCs w:val="24"/>
-        </w:rPr>
-        <w:t>msg</w:t>
-      </w:r>
-      <w:proofErr w:type="spellEnd"/>
-      <w:r>
-        <w:rPr>
-          <w:rFonts w:ascii="Arial" w:hAnsi="Arial" w:cs="Arial"/>
-          <w:sz w:val="24"/>
-          <w:szCs w:val="24"/>
-        </w:rPr>
-        <w:t xml:space="preserve"> / exibe </w:t>
-      </w:r>
-      <w:proofErr w:type="spellStart"/>
-      <w:r>
-        <w:rPr>
-          <w:rFonts w:ascii="Arial" w:hAnsi="Arial" w:cs="Arial"/>
-          <w:sz w:val="24"/>
-          <w:szCs w:val="24"/>
-        </w:rPr>
-        <w:t>msg</w:t>
-      </w:r>
-      <w:proofErr w:type="spellEnd"/>
+        <w:t>sistema não exibe a m</w:t>
+      </w:r>
+      <w:r>
+        <w:rPr>
+          <w:rFonts w:ascii="Arial" w:hAnsi="Arial" w:cs="Arial"/>
+          <w:sz w:val="24"/>
+          <w:szCs w:val="24"/>
+        </w:rPr>
+        <w:t>ensa</w:t>
+      </w:r>
+      <w:r>
+        <w:rPr>
+          <w:rFonts w:ascii="Arial" w:hAnsi="Arial" w:cs="Arial"/>
+          <w:sz w:val="24"/>
+          <w:szCs w:val="24"/>
+        </w:rPr>
+        <w:t>g</w:t>
+      </w:r>
+      <w:r>
+        <w:rPr>
+          <w:rFonts w:ascii="Arial" w:hAnsi="Arial" w:cs="Arial"/>
+          <w:sz w:val="24"/>
+          <w:szCs w:val="24"/>
+        </w:rPr>
+        <w:t>em</w:t>
+      </w:r>
+      <w:r>
+        <w:rPr>
+          <w:rFonts w:ascii="Arial" w:hAnsi="Arial" w:cs="Arial"/>
+          <w:sz w:val="24"/>
+          <w:szCs w:val="24"/>
+        </w:rPr>
+        <w:t xml:space="preserve"> / exibe m</w:t>
+      </w:r>
+      <w:r>
+        <w:rPr>
+          <w:rFonts w:ascii="Arial" w:hAnsi="Arial" w:cs="Arial"/>
+          <w:sz w:val="24"/>
+          <w:szCs w:val="24"/>
+        </w:rPr>
+        <w:t>en</w:t>
+      </w:r>
+      <w:r>
+        <w:rPr>
+          <w:rFonts w:ascii="Arial" w:hAnsi="Arial" w:cs="Arial"/>
+          <w:sz w:val="24"/>
+          <w:szCs w:val="24"/>
+        </w:rPr>
+        <w:t>s</w:t>
+      </w:r>
+      <w:r>
+        <w:rPr>
+          <w:rFonts w:ascii="Arial" w:hAnsi="Arial" w:cs="Arial"/>
+          <w:sz w:val="24"/>
+          <w:szCs w:val="24"/>
+        </w:rPr>
+        <w:t>a</w:t>
+      </w:r>
+      <w:r>
+        <w:rPr>
+          <w:rFonts w:ascii="Arial" w:hAnsi="Arial" w:cs="Arial"/>
+          <w:sz w:val="24"/>
+          <w:szCs w:val="24"/>
+        </w:rPr>
+        <w:t>g</w:t>
+      </w:r>
+      <w:r>
+        <w:rPr>
+          <w:rFonts w:ascii="Arial" w:hAnsi="Arial" w:cs="Arial"/>
+          <w:sz w:val="24"/>
+          <w:szCs w:val="24"/>
+        </w:rPr>
+        <w:t>em</w:t>
+      </w:r>
       <w:r>
         <w:rPr>
           <w:rFonts w:ascii="Arial" w:hAnsi="Arial" w:cs="Arial"/>
@@ -1681,26 +1739,16 @@
           <w:sz w:val="24"/>
           <w:szCs w:val="24"/>
         </w:rPr>
-        <w:t>alterna para conta do usuário</w:t>
-      </w:r>
-      <w:proofErr w:type="gramStart"/>
-      <w:r>
-        <w:rPr>
-          <w:rFonts w:ascii="Arial" w:hAnsi="Arial" w:cs="Arial"/>
-          <w:sz w:val="24"/>
-          <w:szCs w:val="24"/>
-        </w:rPr>
-        <w:t>;</w:t>
-      </w:r>
-      <w:r>
-        <w:rPr>
-          <w:rFonts w:ascii="Arial" w:hAnsi="Arial" w:cs="Arial"/>
-          <w:sz w:val="24"/>
-          <w:szCs w:val="24"/>
-        </w:rPr>
-        <w:t>.</w:t>
-      </w:r>
-      <w:proofErr w:type="gramEnd"/>
+        <w:t xml:space="preserve">alterna para conta do </w:t>
+      </w:r>
+      <w:r>
+        <w:rPr>
+          <w:rFonts w:ascii="Arial" w:hAnsi="Arial" w:cs="Arial"/>
+          <w:sz w:val="24"/>
+          <w:szCs w:val="24"/>
+        </w:rPr>
+        <w:t>usuário recém criada;</w:t>
+      </w:r>
       <w:r>
         <w:rPr>
           <w:rFonts w:ascii="Arial" w:hAnsi="Arial" w:cs="Arial"/>
@@ -1793,7 +1841,6 @@
           <w:sz w:val="24"/>
           <w:szCs w:val="24"/>
         </w:rPr>
-        <w:lastRenderedPageBreak/>
         <w:t xml:space="preserve">Associa um </w:t>
       </w:r>
       <w:proofErr w:type="spellStart"/>
@@ -1848,7 +1895,7 @@
           <w:sz w:val="24"/>
           <w:szCs w:val="24"/>
         </w:rPr>
-        <w:t>3</w:t>
+        <w:t>5</w:t>
       </w:r>
       <w:proofErr w:type="gramEnd"/>
       <w:r>
@@ -2095,7 +2142,7 @@
           <w:sz w:val="24"/>
           <w:szCs w:val="24"/>
         </w:rPr>
-        <w:t>3</w:t>
+        <w:t>6</w:t>
       </w:r>
       <w:proofErr w:type="gramEnd"/>
       <w:r>
@@ -2163,7 +2210,16 @@
           <w:sz w:val="24"/>
           <w:szCs w:val="24"/>
         </w:rPr>
-        <w:t>a confirmação do campo preenchido</w:t>
+        <w:t xml:space="preserve">a confirmação do campo </w:t>
+      </w:r>
+      <w:proofErr w:type="gramStart"/>
+      <w:r>
+        <w:rPr>
+          <w:rFonts w:ascii="Arial" w:hAnsi="Arial" w:cs="Arial"/>
+          <w:sz w:val="24"/>
+          <w:szCs w:val="24"/>
+        </w:rPr>
+        <w:t>preenchido</w:t>
       </w:r>
       <w:r>
         <w:rPr>
@@ -2173,14 +2229,7 @@
         </w:rPr>
         <w:t>;</w:t>
       </w:r>
-      <w:r>
-        <w:rPr>
-          <w:rFonts w:ascii="Arial" w:hAnsi="Arial" w:cs="Arial"/>
-          <w:sz w:val="24"/>
-          <w:szCs w:val="24"/>
-        </w:rPr>
-        <w:t xml:space="preserve"> </w:t>
-      </w:r>
+      <w:proofErr w:type="gramEnd"/>
       <w:r>
         <w:rPr>
           <w:rFonts w:ascii="Arial" w:hAnsi="Arial" w:cs="Arial"/>
@@ -3291,307 +3340,6 @@
     <w:semiHidden/>
     <w:unhideWhenUsed/>
     <w:qFormat/>
-    <w:tblPr>
-      <w:tblInd w:w="0" w:type="dxa"/>
-      <w:tblCellMar>
-        <w:top w:w="0" w:type="dxa"/>
-        <w:left w:w="108" w:type="dxa"/>
-        <w:bottom w:w="0" w:type="dxa"/>
-        <w:right w:w="108" w:type="dxa"/>
-      </w:tblCellMar>
-    </w:tblPr>
-  </w:style>
-  <w:style w:type="numbering" w:default="1" w:styleId="Semlista">
-    <w:name w:val="No List"/>
-    <w:uiPriority w:val="99"/>
-    <w:semiHidden/>
-    <w:unhideWhenUsed/>
-  </w:style>
-  <w:style w:type="table" w:styleId="Tabelacomgrade">
-    <w:name w:val="Table Grid"/>
-    <w:basedOn w:val="Tabelanormal"/>
-    <w:uiPriority w:val="59"/>
-    <w:rsid w:val="00E925EE"/>
-    <w:pPr>
-      <w:spacing w:after="0" w:line="240" w:lineRule="auto"/>
-    </w:pPr>
-    <w:tblPr>
-      <w:tblInd w:w="0" w:type="dxa"/>
-      <w:tblBorders>
-        <w:top w:val="single" w:sz="4" w:space="0" w:color="auto"/>
-        <w:left w:val="single" w:sz="4" w:space="0" w:color="auto"/>
-        <w:bottom w:val="single" w:sz="4" w:space="0" w:color="auto"/>
-        <w:right w:val="single" w:sz="4" w:space="0" w:color="auto"/>
-        <w:insideH w:val="single" w:sz="4" w:space="0" w:color="auto"/>
-        <w:insideV w:val="single" w:sz="4" w:space="0" w:color="auto"/>
-      </w:tblBorders>
-      <w:tblCellMar>
-        <w:top w:w="0" w:type="dxa"/>
-        <w:left w:w="108" w:type="dxa"/>
-        <w:bottom w:w="0" w:type="dxa"/>
-        <w:right w:w="108" w:type="dxa"/>
-      </w:tblCellMar>
-    </w:tblPr>
-  </w:style>
-  <w:style w:type="paragraph" w:styleId="PargrafodaLista">
-    <w:name w:val="List Paragraph"/>
-    <w:basedOn w:val="Normal"/>
-    <w:uiPriority w:val="34"/>
-    <w:qFormat/>
-    <w:rsid w:val="00FC1FAC"/>
-    <w:pPr>
-      <w:ind w:left="720"/>
-      <w:contextualSpacing/>
-    </w:pPr>
-  </w:style>
-  <w:style w:type="paragraph" w:styleId="Cabealho">
-    <w:name w:val="header"/>
-    <w:basedOn w:val="Normal"/>
-    <w:link w:val="CabealhoChar"/>
-    <w:uiPriority w:val="99"/>
-    <w:unhideWhenUsed/>
-    <w:rsid w:val="00AF1F84"/>
-    <w:pPr>
-      <w:tabs>
-        <w:tab w:val="center" w:pos="4252"/>
-        <w:tab w:val="right" w:pos="8504"/>
-      </w:tabs>
-      <w:spacing w:after="0" w:line="240" w:lineRule="auto"/>
-    </w:pPr>
-  </w:style>
-  <w:style w:type="character" w:customStyle="1" w:styleId="CabealhoChar">
-    <w:name w:val="Cabeçalho Char"/>
-    <w:basedOn w:val="Fontepargpadro"/>
-    <w:link w:val="Cabealho"/>
-    <w:uiPriority w:val="99"/>
-    <w:rsid w:val="00AF1F84"/>
-  </w:style>
-  <w:style w:type="paragraph" w:styleId="Rodap">
-    <w:name w:val="footer"/>
-    <w:basedOn w:val="Normal"/>
-    <w:link w:val="RodapChar"/>
-    <w:uiPriority w:val="99"/>
-    <w:unhideWhenUsed/>
-    <w:rsid w:val="00AF1F84"/>
-    <w:pPr>
-      <w:tabs>
-        <w:tab w:val="center" w:pos="4252"/>
-        <w:tab w:val="right" w:pos="8504"/>
-      </w:tabs>
-      <w:spacing w:after="0" w:line="240" w:lineRule="auto"/>
-    </w:pPr>
-  </w:style>
-  <w:style w:type="character" w:customStyle="1" w:styleId="RodapChar">
-    <w:name w:val="Rodapé Char"/>
-    <w:basedOn w:val="Fontepargpadro"/>
-    <w:link w:val="Rodap"/>
-    <w:uiPriority w:val="99"/>
-    <w:rsid w:val="00AF1F84"/>
-  </w:style>
-  <w:style w:type="paragraph" w:styleId="Textodebalo">
-    <w:name w:val="Balloon Text"/>
-    <w:basedOn w:val="Normal"/>
-    <w:link w:val="TextodebaloChar"/>
-    <w:uiPriority w:val="99"/>
-    <w:semiHidden/>
-    <w:unhideWhenUsed/>
-    <w:rsid w:val="00AF1F84"/>
-    <w:pPr>
-      <w:spacing w:after="0" w:line="240" w:lineRule="auto"/>
-    </w:pPr>
-    <w:rPr>
-      <w:rFonts w:ascii="Tahoma" w:hAnsi="Tahoma" w:cs="Tahoma"/>
-      <w:sz w:val="16"/>
-      <w:szCs w:val="16"/>
-    </w:rPr>
-  </w:style>
-  <w:style w:type="character" w:customStyle="1" w:styleId="TextodebaloChar">
-    <w:name w:val="Texto de balão Char"/>
-    <w:basedOn w:val="Fontepargpadro"/>
-    <w:link w:val="Textodebalo"/>
-    <w:uiPriority w:val="99"/>
-    <w:semiHidden/>
-    <w:rsid w:val="00AF1F84"/>
-    <w:rPr>
-      <w:rFonts w:ascii="Tahoma" w:hAnsi="Tahoma" w:cs="Tahoma"/>
-      <w:sz w:val="16"/>
-      <w:szCs w:val="16"/>
-    </w:rPr>
-  </w:style>
-</w:styles>
-</file>
-
-<file path=word/stylesWithEffects.xml><?xml version="1.0" encoding="utf-8"?>
-<w:styles xmlns:wpc="http://schemas.microsoft.com/office/word/2010/wordprocessingCanvas" xmlns:mc="http://schemas.openxmlformats.org/markup-compatibility/2006" xmlns:o="urn:schemas-microsoft-com:office:office" xmlns:r="http://schemas.openxmlformats.org/officeDocument/2006/relationships" xmlns:m="http://schemas.openxmlformats.org/officeDocument/2006/math" xmlns:v="urn:schemas-microsoft-com:vml" xmlns:wp14="http://schemas.microsoft.com/office/word/2010/wordprocessingDrawing" xmlns:wp="http://schemas.openxmlformats.org/drawingml/2006/wordprocessingDrawing" xmlns:w10="urn:schemas-microsoft-com:office:word" xmlns:w="http://schemas.openxmlformats.org/wordprocessingml/2006/main" xmlns:w14="http://schemas.microsoft.com/office/word/2010/wordml" xmlns:wpg="http://schemas.microsoft.com/office/word/2010/wordprocessingGroup" xmlns:wpi="http://schemas.microsoft.com/office/word/2010/wordprocessingInk" xmlns:wne="http://schemas.microsoft.com/office/word/2006/wordml" xmlns:wps="http://schemas.microsoft.com/office/word/2010/wordprocessingShape" mc:Ignorable="w14 wp14">
-  <w:docDefaults>
-    <w:rPrDefault>
-      <w:rPr>
-        <w:rFonts w:asciiTheme="minorHAnsi" w:eastAsiaTheme="minorHAnsi" w:hAnsiTheme="minorHAnsi" w:cstheme="minorBidi"/>
-        <w:sz w:val="22"/>
-        <w:szCs w:val="22"/>
-        <w:lang w:val="pt-BR" w:eastAsia="en-US" w:bidi="ar-SA"/>
-      </w:rPr>
-    </w:rPrDefault>
-    <w:pPrDefault>
-      <w:pPr>
-        <w:spacing w:after="200" w:line="276" w:lineRule="auto"/>
-      </w:pPr>
-    </w:pPrDefault>
-  </w:docDefaults>
-  <w:latentStyles w:defLockedState="0" w:defUIPriority="99" w:defSemiHidden="1" w:defUnhideWhenUsed="1" w:defQFormat="0" w:count="267">
-    <w:lsdException w:name="Normal" w:semiHidden="0" w:uiPriority="0" w:unhideWhenUsed="0" w:qFormat="1"/>
-    <w:lsdException w:name="heading 1" w:semiHidden="0" w:uiPriority="9" w:unhideWhenUsed="0" w:qFormat="1"/>
-    <w:lsdException w:name="heading 2" w:uiPriority="9" w:qFormat="1"/>
-    <w:lsdException w:name="heading 3" w:uiPriority="9" w:qFormat="1"/>
-    <w:lsdException w:name="heading 4" w:uiPriority="9" w:qFormat="1"/>
-    <w:lsdException w:name="heading 5" w:uiPriority="9" w:qFormat="1"/>
-    <w:lsdException w:name="heading 6" w:uiPriority="9" w:qFormat="1"/>
-    <w:lsdException w:name="heading 7" w:uiPriority="9" w:qFormat="1"/>
-    <w:lsdException w:name="heading 8" w:uiPriority="9" w:qFormat="1"/>
-    <w:lsdException w:name="heading 9" w:uiPriority="9" w:qFormat="1"/>
-    <w:lsdException w:name="toc 1" w:uiPriority="39"/>
-    <w:lsdException w:name="toc 2" w:uiPriority="39"/>
-    <w:lsdException w:name="toc 3" w:uiPriority="39"/>
-    <w:lsdException w:name="toc 4" w:uiPriority="39"/>
-    <w:lsdException w:name="toc 5" w:uiPriority="39"/>
-    <w:lsdException w:name="toc 6" w:uiPriority="39"/>
-    <w:lsdException w:name="toc 7" w:uiPriority="39"/>
-    <w:lsdException w:name="toc 8" w:uiPriority="39"/>
-    <w:lsdException w:name="toc 9" w:uiPriority="39"/>
-    <w:lsdException w:name="caption" w:uiPriority="35" w:qFormat="1"/>
-    <w:lsdException w:name="Title" w:semiHidden="0" w:uiPriority="10" w:unhideWhenUsed="0" w:qFormat="1"/>
-    <w:lsdException w:name="Default Paragraph Font" w:uiPriority="1"/>
-    <w:lsdException w:name="Subtitle" w:semiHidden="0" w:uiPriority="11" w:unhideWhenUsed="0" w:qFormat="1"/>
-    <w:lsdException w:name="Strong" w:semiHidden="0" w:uiPriority="22" w:unhideWhenUsed="0" w:qFormat="1"/>
-    <w:lsdException w:name="Emphasis" w:semiHidden="0" w:uiPriority="20" w:unhideWhenUsed="0" w:qFormat="1"/>
-    <w:lsdException w:name="Table Grid" w:semiHidden="0" w:uiPriority="59" w:unhideWhenUsed="0"/>
-    <w:lsdException w:name="Placeholder Text" w:unhideWhenUsed="0"/>
-    <w:lsdException w:name="No Spacing" w:semiHidden="0" w:uiPriority="1" w:unhideWhenUsed="0" w:qFormat="1"/>
-    <w:lsdException w:name="Light Shading" w:semiHidden="0" w:uiPriority="60" w:unhideWhenUsed="0"/>
-    <w:lsdException w:name="Light List" w:semiHidden="0" w:uiPriority="61" w:unhideWhenUsed="0"/>
-    <w:lsdException w:name="Light Grid" w:semiHidden="0" w:uiPriority="62" w:unhideWhenUsed="0"/>
-    <w:lsdException w:name="Medium Shading 1" w:semiHidden="0" w:uiPriority="63" w:unhideWhenUsed="0"/>
-    <w:lsdException w:name="Medium Shading 2" w:semiHidden="0" w:uiPriority="64" w:unhideWhenUsed="0"/>
-    <w:lsdException w:name="Medium List 1" w:semiHidden="0" w:uiPriority="65" w:unhideWhenUsed="0"/>
-    <w:lsdException w:name="Medium List 2" w:semiHidden="0" w:uiPriority="66" w:unhideWhenUsed="0"/>
-    <w:lsdException w:name="Medium Grid 1" w:semiHidden="0" w:uiPriority="67" w:unhideWhenUsed="0"/>
-    <w:lsdException w:name="Medium Grid 2" w:semiHidden="0" w:uiPriority="68" w:unhideWhenUsed="0"/>
-    <w:lsdException w:name="Medium Grid 3" w:semiHidden="0" w:uiPriority="69" w:unhideWhenUsed="0"/>
-    <w:lsdException w:name="Dark List" w:semiHidden="0" w:uiPriority="70" w:unhideWhenUsed="0"/>
-    <w:lsdException w:name="Colorful Shading" w:semiHidden="0" w:uiPriority="71" w:unhideWhenUsed="0"/>
-    <w:lsdException w:name="Colorful List" w:semiHidden="0" w:uiPriority="72" w:unhideWhenUsed="0"/>
-    <w:lsdException w:name="Colorful Grid" w:semiHidden="0" w:uiPriority="73" w:unhideWhenUsed="0"/>
-    <w:lsdException w:name="Light Shading Accent 1" w:semiHidden="0" w:uiPriority="60" w:unhideWhenUsed="0"/>
-    <w:lsdException w:name="Light List Accent 1" w:semiHidden="0" w:uiPriority="61" w:unhideWhenUsed="0"/>
-    <w:lsdException w:name="Light Grid Accent 1" w:semiHidden="0" w:uiPriority="62" w:unhideWhenUsed="0"/>
-    <w:lsdException w:name="Medium Shading 1 Accent 1" w:semiHidden="0" w:uiPriority="63" w:unhideWhenUsed="0"/>
-    <w:lsdException w:name="Medium Shading 2 Accent 1" w:semiHidden="0" w:uiPriority="64" w:unhideWhenUsed="0"/>
-    <w:lsdException w:name="Medium List 1 Accent 1" w:semiHidden="0" w:uiPriority="65" w:unhideWhenUsed="0"/>
-    <w:lsdException w:name="Revision" w:unhideWhenUsed="0"/>
-    <w:lsdException w:name="List Paragraph" w:semiHidden="0" w:uiPriority="34" w:unhideWhenUsed="0" w:qFormat="1"/>
-    <w:lsdException w:name="Quote" w:semiHidden="0" w:uiPriority="29" w:unhideWhenUsed="0" w:qFormat="1"/>
-    <w:lsdException w:name="Intense Quote" w:semiHidden="0" w:uiPriority="30" w:unhideWhenUsed="0" w:qFormat="1"/>
-    <w:lsdException w:name="Medium List 2 Accent 1" w:semiHidden="0" w:uiPriority="66" w:unhideWhenUsed="0"/>
-    <w:lsdException w:name="Medium Grid 1 Accent 1" w:semiHidden="0" w:uiPriority="67" w:unhideWhenUsed="0"/>
-    <w:lsdException w:name="Medium Grid 2 Accent 1" w:semiHidden="0" w:uiPriority="68" w:unhideWhenUsed="0"/>
-    <w:lsdException w:name="Medium Grid 3 Accent 1" w:semiHidden="0" w:uiPriority="69" w:unhideWhenUsed="0"/>
-    <w:lsdException w:name="Dark List Accent 1" w:semiHidden="0" w:uiPriority="70" w:unhideWhenUsed="0"/>
-    <w:lsdException w:name="Colorful Shading Accent 1" w:semiHidden="0" w:uiPriority="71" w:unhideWhenUsed="0"/>
-    <w:lsdException w:name="Colorful List Accent 1" w:semiHidden="0" w:uiPriority="72" w:unhideWhenUsed="0"/>
-    <w:lsdException w:name="Colorful Grid Accent 1" w:semiHidden="0" w:uiPriority="73" w:unhideWhenUsed="0"/>
-    <w:lsdException w:name="Light Shading Accent 2" w:semiHidden="0" w:uiPriority="60" w:unhideWhenUsed="0"/>
-    <w:lsdException w:name="Light List Accent 2" w:semiHidden="0" w:uiPriority="61" w:unhideWhenUsed="0"/>
-    <w:lsdException w:name="Light Grid Accent 2" w:semiHidden="0" w:uiPriority="62" w:unhideWhenUsed="0"/>
-    <w:lsdException w:name="Medium Shading 1 Accent 2" w:semiHidden="0" w:uiPriority="63" w:unhideWhenUsed="0"/>
-    <w:lsdException w:name="Medium Shading 2 Accent 2" w:semiHidden="0" w:uiPriority="64" w:unhideWhenUsed="0"/>
-    <w:lsdException w:name="Medium List 1 Accent 2" w:semiHidden="0" w:uiPriority="65" w:unhideWhenUsed="0"/>
-    <w:lsdException w:name="Medium List 2 Accent 2" w:semiHidden="0" w:uiPriority="66" w:unhideWhenUsed="0"/>
-    <w:lsdException w:name="Medium Grid 1 Accent 2" w:semiHidden="0" w:uiPriority="67" w:unhideWhenUsed="0"/>
-    <w:lsdException w:name="Medium Grid 2 Accent 2" w:semiHidden="0" w:uiPriority="68" w:unhideWhenUsed="0"/>
-    <w:lsdException w:name="Medium Grid 3 Accent 2" w:semiHidden="0" w:uiPriority="69" w:unhideWhenUsed="0"/>
-    <w:lsdException w:name="Dark List Accent 2" w:semiHidden="0" w:uiPriority="70" w:unhideWhenUsed="0"/>
-    <w:lsdException w:name="Colorful Shading Accent 2" w:semiHidden="0" w:uiPriority="71" w:unhideWhenUsed="0"/>
-    <w:lsdException w:name="Colorful List Accent 2" w:semiHidden="0" w:uiPriority="72" w:unhideWhenUsed="0"/>
-    <w:lsdException w:name="Colorful Grid Accent 2" w:semiHidden="0" w:uiPriority="73" w:unhideWhenUsed="0"/>
-    <w:lsdException w:name="Light Shading Accent 3" w:semiHidden="0" w:uiPriority="60" w:unhideWhenUsed="0"/>
-    <w:lsdException w:name="Light List Accent 3" w:semiHidden="0" w:uiPriority="61" w:unhideWhenUsed="0"/>
-    <w:lsdException w:name="Light Grid Accent 3" w:semiHidden="0" w:uiPriority="62" w:unhideWhenUsed="0"/>
-    <w:lsdException w:name="Medium Shading 1 Accent 3" w:semiHidden="0" w:uiPriority="63" w:unhideWhenUsed="0"/>
-    <w:lsdException w:name="Medium Shading 2 Accent 3" w:semiHidden="0" w:uiPriority="64" w:unhideWhenUsed="0"/>
-    <w:lsdException w:name="Medium List 1 Accent 3" w:semiHidden="0" w:uiPriority="65" w:unhideWhenUsed="0"/>
-    <w:lsdException w:name="Medium List 2 Accent 3" w:semiHidden="0" w:uiPriority="66" w:unhideWhenUsed="0"/>
-    <w:lsdException w:name="Medium Grid 1 Accent 3" w:semiHidden="0" w:uiPriority="67" w:unhideWhenUsed="0"/>
-    <w:lsdException w:name="Medium Grid 2 Accent 3" w:semiHidden="0" w:uiPriority="68" w:unhideWhenUsed="0"/>
-    <w:lsdException w:name="Medium Grid 3 Accent 3" w:semiHidden="0" w:uiPriority="69" w:unhideWhenUsed="0"/>
-    <w:lsdException w:name="Dark List Accent 3" w:semiHidden="0" w:uiPriority="70" w:unhideWhenUsed="0"/>
-    <w:lsdException w:name="Colorful Shading Accent 3" w:semiHidden="0" w:uiPriority="71" w:unhideWhenUsed="0"/>
-    <w:lsdException w:name="Colorful List Accent 3" w:semiHidden="0" w:uiPriority="72" w:unhideWhenUsed="0"/>
-    <w:lsdException w:name="Colorful Grid Accent 3" w:semiHidden="0" w:uiPriority="73" w:unhideWhenUsed="0"/>
-    <w:lsdException w:name="Light Shading Accent 4" w:semiHidden="0" w:uiPriority="60" w:unhideWhenUsed="0"/>
-    <w:lsdException w:name="Light List Accent 4" w:semiHidden="0" w:uiPriority="61" w:unhideWhenUsed="0"/>
-    <w:lsdException w:name="Light Grid Accent 4" w:semiHidden="0" w:uiPriority="62" w:unhideWhenUsed="0"/>
-    <w:lsdException w:name="Medium Shading 1 Accent 4" w:semiHidden="0" w:uiPriority="63" w:unhideWhenUsed="0"/>
-    <w:lsdException w:name="Medium Shading 2 Accent 4" w:semiHidden="0" w:uiPriority="64" w:unhideWhenUsed="0"/>
-    <w:lsdException w:name="Medium List 1 Accent 4" w:semiHidden="0" w:uiPriority="65" w:unhideWhenUsed="0"/>
-    <w:lsdException w:name="Medium List 2 Accent 4" w:semiHidden="0" w:uiPriority="66" w:unhideWhenUsed="0"/>
-    <w:lsdException w:name="Medium Grid 1 Accent 4" w:semiHidden="0" w:uiPriority="67" w:unhideWhenUsed="0"/>
-    <w:lsdException w:name="Medium Grid 2 Accent 4" w:semiHidden="0" w:uiPriority="68" w:unhideWhenUsed="0"/>
-    <w:lsdException w:name="Medium Grid 3 Accent 4" w:semiHidden="0" w:uiPriority="69" w:unhideWhenUsed="0"/>
-    <w:lsdException w:name="Dark List Accent 4" w:semiHidden="0" w:uiPriority="70" w:unhideWhenUsed="0"/>
-    <w:lsdException w:name="Colorful Shading Accent 4" w:semiHidden="0" w:uiPriority="71" w:unhideWhenUsed="0"/>
-    <w:lsdException w:name="Colorful List Accent 4" w:semiHidden="0" w:uiPriority="72" w:unhideWhenUsed="0"/>
-    <w:lsdException w:name="Colorful Grid Accent 4" w:semiHidden="0" w:uiPriority="73" w:unhideWhenUsed="0"/>
-    <w:lsdException w:name="Light Shading Accent 5" w:semiHidden="0" w:uiPriority="60" w:unhideWhenUsed="0"/>
-    <w:lsdException w:name="Light List Accent 5" w:semiHidden="0" w:uiPriority="61" w:unhideWhenUsed="0"/>
-    <w:lsdException w:name="Light Grid Accent 5" w:semiHidden="0" w:uiPriority="62" w:unhideWhenUsed="0"/>
-    <w:lsdException w:name="Medium Shading 1 Accent 5" w:semiHidden="0" w:uiPriority="63" w:unhideWhenUsed="0"/>
-    <w:lsdException w:name="Medium Shading 2 Accent 5" w:semiHidden="0" w:uiPriority="64" w:unhideWhenUsed="0"/>
-    <w:lsdException w:name="Medium List 1 Accent 5" w:semiHidden="0" w:uiPriority="65" w:unhideWhenUsed="0"/>
-    <w:lsdException w:name="Medium List 2 Accent 5" w:semiHidden="0" w:uiPriority="66" w:unhideWhenUsed="0"/>
-    <w:lsdException w:name="Medium Grid 1 Accent 5" w:semiHidden="0" w:uiPriority="67" w:unhideWhenUsed="0"/>
-    <w:lsdException w:name="Medium Grid 2 Accent 5" w:semiHidden="0" w:uiPriority="68" w:unhideWhenUsed="0"/>
-    <w:lsdException w:name="Medium Grid 3 Accent 5" w:semiHidden="0" w:uiPriority="69" w:unhideWhenUsed="0"/>
-    <w:lsdException w:name="Dark List Accent 5" w:semiHidden="0" w:uiPriority="70" w:unhideWhenUsed="0"/>
-    <w:lsdException w:name="Colorful Shading Accent 5" w:semiHidden="0" w:uiPriority="71" w:unhideWhenUsed="0"/>
-    <w:lsdException w:name="Colorful List Accent 5" w:semiHidden="0" w:uiPriority="72" w:unhideWhenUsed="0"/>
-    <w:lsdException w:name="Colorful Grid Accent 5" w:semiHidden="0" w:uiPriority="73" w:unhideWhenUsed="0"/>
-    <w:lsdException w:name="Light Shading Accent 6" w:semiHidden="0" w:uiPriority="60" w:unhideWhenUsed="0"/>
-    <w:lsdException w:name="Light List Accent 6" w:semiHidden="0" w:uiPriority="61" w:unhideWhenUsed="0"/>
-    <w:lsdException w:name="Light Grid Accent 6" w:semiHidden="0" w:uiPriority="62" w:unhideWhenUsed="0"/>
-    <w:lsdException w:name="Medium Shading 1 Accent 6" w:semiHidden="0" w:uiPriority="63" w:unhideWhenUsed="0"/>
-    <w:lsdException w:name="Medium Shading 2 Accent 6" w:semiHidden="0" w:uiPriority="64" w:unhideWhenUsed="0"/>
-    <w:lsdException w:name="Medium List 1 Accent 6" w:semiHidden="0" w:uiPriority="65" w:unhideWhenUsed="0"/>
-    <w:lsdException w:name="Medium List 2 Accent 6" w:semiHidden="0" w:uiPriority="66" w:unhideWhenUsed="0"/>
-    <w:lsdException w:name="Medium Grid 1 Accent 6" w:semiHidden="0" w:uiPriority="67" w:unhideWhenUsed="0"/>
-    <w:lsdException w:name="Medium Grid 2 Accent 6" w:semiHidden="0" w:uiPriority="68" w:unhideWhenUsed="0"/>
-    <w:lsdException w:name="Medium Grid 3 Accent 6" w:semiHidden="0" w:uiPriority="69" w:unhideWhenUsed="0"/>
-    <w:lsdException w:name="Dark List Accent 6" w:semiHidden="0" w:uiPriority="70" w:unhideWhenUsed="0"/>
-    <w:lsdException w:name="Colorful Shading Accent 6" w:semiHidden="0" w:uiPriority="71" w:unhideWhenUsed="0"/>
-    <w:lsdException w:name="Colorful List Accent 6" w:semiHidden="0" w:uiPriority="72" w:unhideWhenUsed="0"/>
-    <w:lsdException w:name="Colorful Grid Accent 6" w:semiHidden="0" w:uiPriority="73" w:unhideWhenUsed="0"/>
-    <w:lsdException w:name="Subtle Emphasis" w:semiHidden="0" w:uiPriority="19" w:unhideWhenUsed="0" w:qFormat="1"/>
-    <w:lsdException w:name="Intense Emphasis" w:semiHidden="0" w:uiPriority="21" w:unhideWhenUsed="0" w:qFormat="1"/>
-    <w:lsdException w:name="Subtle Reference" w:semiHidden="0" w:uiPriority="31" w:unhideWhenUsed="0" w:qFormat="1"/>
-    <w:lsdException w:name="Intense Reference" w:semiHidden="0" w:uiPriority="32" w:unhideWhenUsed="0" w:qFormat="1"/>
-    <w:lsdException w:name="Book Title" w:semiHidden="0" w:uiPriority="33" w:unhideWhenUsed="0" w:qFormat="1"/>
-    <w:lsdException w:name="Bibliography" w:uiPriority="37"/>
-    <w:lsdException w:name="TOC Heading" w:uiPriority="39" w:qFormat="1"/>
-  </w:latentStyles>
-  <w:style w:type="paragraph" w:default="1" w:styleId="Normal">
-    <w:name w:val="Normal"/>
-    <w:qFormat/>
-  </w:style>
-  <w:style w:type="character" w:default="1" w:styleId="Fontepargpadro">
-    <w:name w:val="Default Paragraph Font"/>
-    <w:uiPriority w:val="1"/>
-    <w:semiHidden/>
-    <w:unhideWhenUsed/>
-  </w:style>
-  <w:style w:type="table" w:default="1" w:styleId="Tabelanormal">
-    <w:name w:val="Normal Table"/>
-    <w:uiPriority w:val="99"/>
-    <w:semiHidden/>
-    <w:unhideWhenUsed/>
     <w:tblPr>
       <w:tblInd w:w="0" w:type="dxa"/>
       <w:tblCellMar>

</xml_diff>